<commit_message>
Stolz Stefan Verbesserungsvorschläge eingearbeitet
Rechtschreibung, Grammatik und Zeichen.
</commit_message>
<xml_diff>
--- a/Projektantrag/Projektantrag_TOMASI_POLLHEIMER_GABL.docx
+++ b/Projektantrag/Projektantrag_TOMASI_POLLHEIMER_GABL.docx
@@ -16,7 +16,7 @@
           <w:r>
             <w:rPr>
               <w:noProof/>
-              <w:lang w:eastAsia="de-AT"/>
+              <w:lang w:val="en-GB" w:eastAsia="en-GB"/>
             </w:rPr>
             <mc:AlternateContent>
               <mc:Choice Requires="wpg">
@@ -266,7 +266,7 @@
                   </wp:anchor>
                 </w:drawing>
               </mc:Choice>
-              <mc:Fallback>
+              <mc:Fallback xmlns:cx5="http://schemas.microsoft.com/office/drawing/2016/5/11/chartex" xmlns:cx4="http://schemas.microsoft.com/office/drawing/2016/5/10/chartex" xmlns:cx3="http://schemas.microsoft.com/office/drawing/2016/5/9/chartex">
                 <w:pict>
                   <v:group w14:anchorId="770C89DD" id="Gruppe 149" o:spid="_x0000_s1026" style="position:absolute;margin-left:0;margin-top:0;width:8in;height:95.7pt;z-index:251662336;mso-width-percent:941;mso-height-percent:121;mso-top-percent:23;mso-position-horizontal:center;mso-position-horizontal-relative:page;mso-position-vertical-relative:page;mso-width-percent:941;mso-height-percent:121;mso-top-percent:23" coordorigin="" coordsize="73152,12161" o:gfxdata="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">
                     <v:shape id="Rechteck 51" o:spid="_x0000_s1027" style="position:absolute;width:73152;height:11303;visibility:visible;mso-wrap-style:square;v-text-anchor:middle" coordsize="7312660,1129665" o:gfxdata="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" path="m,l7312660,r,1129665l3619500,733425,,1091565,,xe" fillcolor="#5b9bd5 [3204]" stroked="f" strokeweight="1pt">
@@ -298,7 +298,7 @@
       <w:r>
         <w:rPr>
           <w:noProof/>
-          <w:lang w:eastAsia="de-AT"/>
+          <w:lang w:val="en-GB" w:eastAsia="en-GB"/>
         </w:rPr>
         <w:drawing>
           <wp:anchor distT="0" distB="0" distL="114300" distR="114300" simplePos="0" relativeHeight="251667456" behindDoc="0" locked="0" layoutInCell="1" allowOverlap="1" wp14:anchorId="5E89FBB4" wp14:editId="6E8A03E0">
@@ -392,7 +392,7 @@
         <w:rPr>
           <w:noProof/>
         </w:rPr>
-        <w:t>22. September 2016</w:t>
+        <w:t>26. September 2016</w:t>
       </w:r>
       <w:r>
         <w:fldChar w:fldCharType="end"/>
@@ -1497,7 +1497,10 @@
         <w:t>nicht alle</w:t>
       </w:r>
       <w:r>
-        <w:t xml:space="preserve"> funktionalen Anforderungen, welche die Benutzung durch IT-ManagerInnen und SystembetreuerInnen erfordern.</w:t>
+        <w:t xml:space="preserve"> funktionalen Anforderungen</w:t>
+      </w:r>
+      <w:r>
+        <w:t>.</w:t>
       </w:r>
     </w:p>
     <w:p>
@@ -1535,7 +1538,19 @@
         <w:br/>
       </w:r>
       <w:r>
-        <w:t>Entwicklung und Umsetzung eines Frontend-Konzepts. Erstellung von Screendesigns und Entwicklung dieser. Implementierung der Funktionalität vom Backend.</w:t>
+        <w:t xml:space="preserve">Entwicklung und Umsetzung eines Frontend-Konzepts. Erstellung von </w:t>
+      </w:r>
+      <w:r>
+        <w:t>Screen Designs</w:t>
+      </w:r>
+      <w:r>
+        <w:t xml:space="preserve"> und </w:t>
+      </w:r>
+      <w:r>
+        <w:t>Umsetzung mit Bootstrap</w:t>
+      </w:r>
+      <w:r>
+        <w:t>. Implementierung der Funktionalität vom Backend.</w:t>
       </w:r>
     </w:p>
     <w:p>
@@ -1547,7 +1562,10 @@
       </w:r>
       <w:r>
         <w:br/>
-        <w:t>Anpassung der OSticket-Installation im Code und der Konfiguration. Implementierung der Backend-Funktionalität ins Frontend.</w:t>
+        <w:t xml:space="preserve">Anpassung der OSticket-Installation im Code und der Konfiguration. </w:t>
+      </w:r>
+      <w:r>
+        <w:t>Testen der Funktionalität des Frontends.</w:t>
       </w:r>
     </w:p>
     <w:p>
@@ -1559,7 +1577,19 @@
       </w:r>
       <w:r>
         <w:br/>
-        <w:t xml:space="preserve">Anpassung der Datenbank mit Fokus auf Erweiterbarkeit und Benutzung im Schul- Umfeld mit Landesschulrat und Bildungsministerium. Erstellung </w:t>
+        <w:t>Anpassung der Datenbank mit Fokus auf Erweiterbarkeit und Benutzung im S</w:t>
+      </w:r>
+      <w:r>
+        <w:t>chulu</w:t>
+      </w:r>
+      <w:r>
+        <w:t>mfeld mit Landesschulrat und Bildungsministerium</w:t>
+      </w:r>
+      <w:r>
+        <w:t>, da OSticket eigentlich für die Privatwirtschaft gedacht ist</w:t>
+      </w:r>
+      <w:r>
+        <w:t xml:space="preserve">. Erstellung </w:t>
       </w:r>
       <w:r>
         <w:t xml:space="preserve">und Ausführung </w:t>
@@ -1616,22 +1646,31 @@
         <w:t>.</w:t>
       </w:r>
       <w:r>
-        <w:t xml:space="preserve"> Weiters gilt</w:t>
-      </w:r>
-      <w:r>
-        <w:t xml:space="preserve"> für AnwenderInnen (</w:t>
-      </w:r>
-      <w:r>
-        <w:t xml:space="preserve">können </w:t>
-      </w:r>
-      <w:r>
-        <w:t>auch LehrerInnen</w:t>
-      </w:r>
-      <w:r>
-        <w:t xml:space="preserve"> sein</w:t>
-      </w:r>
-      <w:r>
-        <w:t xml:space="preserve">) </w:t>
+        <w:t xml:space="preserve"> </w:t>
+      </w:r>
+      <w:r>
+        <w:t>Des Weiteren</w:t>
+      </w:r>
+      <w:r>
+        <w:t xml:space="preserve"> gilt</w:t>
+      </w:r>
+      <w:r>
+        <w:t xml:space="preserve"> es</w:t>
+      </w:r>
+      <w:r>
+        <w:t xml:space="preserve"> </w:t>
+      </w:r>
+      <w:r>
+        <w:t>den</w:t>
+      </w:r>
+      <w:r>
+        <w:t xml:space="preserve"> AnwenderInnen</w:t>
+      </w:r>
+      <w:r>
+        <w:t>,</w:t>
+      </w:r>
+      <w:r>
+        <w:t xml:space="preserve"> </w:t>
       </w:r>
       <w:r>
         <w:t xml:space="preserve">den </w:t>
@@ -1688,18 +1727,35 @@
         <w:t>Innen</w:t>
       </w:r>
       <w:r>
-        <w:t>, welche sich in ihrem Cluster befinden. Sie bearbeiten die Tickets und Antworten auf die Anfragen.</w:t>
+        <w:t xml:space="preserve">, welche sich in ihrem Cluster befinden. </w:t>
+      </w:r>
+      <w:r>
+        <w:t xml:space="preserve">SystembetreuerInnen </w:t>
+      </w:r>
+      <w:r>
+        <w:t>b</w:t>
+      </w:r>
+      <w:r>
+        <w:t>earbeiten die Tickets und a</w:t>
+      </w:r>
+      <w:r>
+        <w:t>ntworten auf die Anfragen</w:t>
+      </w:r>
+      <w:bookmarkStart w:id="8" w:name="_GoBack"/>
+      <w:bookmarkEnd w:id="8"/>
+      <w:r>
+        <w:t>.</w:t>
       </w:r>
     </w:p>
     <w:p>
       <w:pPr>
         <w:pStyle w:val="Heading1"/>
       </w:pPr>
-      <w:bookmarkStart w:id="8" w:name="_Toc462311400"/>
+      <w:bookmarkStart w:id="9" w:name="_Toc462311400"/>
       <w:r>
         <w:t>Meilensteine</w:t>
       </w:r>
-      <w:bookmarkEnd w:id="8"/>
+      <w:bookmarkEnd w:id="9"/>
     </w:p>
     <w:p>
       <w:r>
@@ -1774,8 +1830,6 @@
         <w:tab/>
         <w:t>Abschluss des Projektes</w:t>
       </w:r>
-      <w:bookmarkStart w:id="9" w:name="_GoBack"/>
-      <w:bookmarkEnd w:id="9"/>
     </w:p>
     <w:sectPr>
       <w:headerReference w:type="default" r:id="rId12"/>
@@ -1824,7 +1878,7 @@
     <w:r>
       <w:rPr>
         <w:noProof/>
-        <w:lang w:eastAsia="de-AT"/>
+        <w:lang w:val="en-GB" w:eastAsia="en-GB"/>
       </w:rPr>
       <mc:AlternateContent>
         <mc:Choice Requires="wpg">
@@ -1975,7 +2029,7 @@
             </wp:anchor>
           </w:drawing>
         </mc:Choice>
-        <mc:Fallback>
+        <mc:Fallback xmlns:cx5="http://schemas.microsoft.com/office/drawing/2016/5/11/chartex" xmlns:cx4="http://schemas.microsoft.com/office/drawing/2016/5/10/chartex" xmlns:cx3="http://schemas.microsoft.com/office/drawing/2016/5/9/chartex">
           <w:pict>
             <v:group w14:anchorId="531FA18F" id="Gruppe 223" o:spid="_x0000_s1026" style="position:absolute;margin-left:0;margin-top:0;width:5.75pt;height:55.05pt;z-index:251660288;mso-height-percent:780;mso-position-horizontal:left;mso-position-horizontal-relative:right-margin-area;mso-position-vertical:bottom;mso-position-vertical-relative:page;mso-height-percent:780;mso-height-relative:bottom-margin-area" coordorigin="2820,4935" coordsize="120,1320" o:gfxdata="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">
               <v:shapetype id="_x0000_t32" coordsize="21600,21600" o:spt="32" o:oned="t" path="m,l21600,21600e" filled="f">
@@ -1994,7 +2048,7 @@
     <w:r>
       <w:rPr>
         <w:noProof/>
-        <w:lang w:eastAsia="de-AT"/>
+        <w:lang w:val="en-GB" w:eastAsia="en-GB"/>
       </w:rPr>
       <mc:AlternateContent>
         <mc:Choice Requires="wps">
@@ -2098,7 +2152,7 @@
             </wp:anchor>
           </w:drawing>
         </mc:Choice>
-        <mc:Fallback>
+        <mc:Fallback xmlns:cx5="http://schemas.microsoft.com/office/drawing/2016/5/11/chartex" xmlns:cx4="http://schemas.microsoft.com/office/drawing/2016/5/10/chartex" xmlns:cx3="http://schemas.microsoft.com/office/drawing/2016/5/9/chartex">
           <w:pict>
             <v:rect w14:anchorId="0770920E" id="Rechteck 451" o:spid="_x0000_s1026" style="position:absolute;margin-left:0;margin-top:0;width:467.65pt;height:58.3pt;z-index:251659264;visibility:visible;mso-wrap-style:square;mso-width-percent:1000;mso-height-percent:810;mso-wrap-distance-left:9pt;mso-wrap-distance-top:0;mso-wrap-distance-right:9pt;mso-wrap-distance-bottom:0;mso-position-horizontal:center;mso-position-horizontal-relative:margin;mso-position-vertical:bottom;mso-position-vertical-relative:page;mso-width-percent:1000;mso-height-percent:810;mso-width-relative:margin;mso-height-relative:bottom-margin-area;v-text-anchor:top" o:gfxdata="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" filled="f" stroked="f">
               <v:textbox inset=",0">
@@ -3177,6 +3231,104 @@
       <w:szCs w:val="26"/>
     </w:rPr>
   </w:style>
+  <w:style w:type="character" w:styleId="CommentReference">
+    <w:name w:val="annotation reference"/>
+    <w:basedOn w:val="DefaultParagraphFont"/>
+    <w:uiPriority w:val="99"/>
+    <w:semiHidden/>
+    <w:unhideWhenUsed/>
+    <w:rsid w:val="00026624"/>
+    <w:rPr>
+      <w:sz w:val="16"/>
+      <w:szCs w:val="16"/>
+    </w:rPr>
+  </w:style>
+  <w:style w:type="paragraph" w:styleId="CommentText">
+    <w:name w:val="annotation text"/>
+    <w:basedOn w:val="Normal"/>
+    <w:link w:val="CommentTextChar"/>
+    <w:uiPriority w:val="99"/>
+    <w:semiHidden/>
+    <w:unhideWhenUsed/>
+    <w:rsid w:val="00026624"/>
+    <w:pPr>
+      <w:spacing w:line="240" w:lineRule="auto"/>
+    </w:pPr>
+    <w:rPr>
+      <w:sz w:val="20"/>
+      <w:szCs w:val="20"/>
+    </w:rPr>
+  </w:style>
+  <w:style w:type="character" w:customStyle="1" w:styleId="CommentTextChar">
+    <w:name w:val="Comment Text Char"/>
+    <w:basedOn w:val="DefaultParagraphFont"/>
+    <w:link w:val="CommentText"/>
+    <w:uiPriority w:val="99"/>
+    <w:semiHidden/>
+    <w:rsid w:val="00026624"/>
+    <w:rPr>
+      <w:sz w:val="20"/>
+      <w:szCs w:val="20"/>
+    </w:rPr>
+  </w:style>
+  <w:style w:type="paragraph" w:styleId="CommentSubject">
+    <w:name w:val="annotation subject"/>
+    <w:basedOn w:val="CommentText"/>
+    <w:next w:val="CommentText"/>
+    <w:link w:val="CommentSubjectChar"/>
+    <w:uiPriority w:val="99"/>
+    <w:semiHidden/>
+    <w:unhideWhenUsed/>
+    <w:rsid w:val="00026624"/>
+    <w:rPr>
+      <w:b/>
+      <w:bCs/>
+    </w:rPr>
+  </w:style>
+  <w:style w:type="character" w:customStyle="1" w:styleId="CommentSubjectChar">
+    <w:name w:val="Comment Subject Char"/>
+    <w:basedOn w:val="CommentTextChar"/>
+    <w:link w:val="CommentSubject"/>
+    <w:uiPriority w:val="99"/>
+    <w:semiHidden/>
+    <w:rsid w:val="00026624"/>
+    <w:rPr>
+      <w:b/>
+      <w:bCs/>
+      <w:sz w:val="20"/>
+      <w:szCs w:val="20"/>
+    </w:rPr>
+  </w:style>
+  <w:style w:type="paragraph" w:styleId="BalloonText">
+    <w:name w:val="Balloon Text"/>
+    <w:basedOn w:val="Normal"/>
+    <w:link w:val="BalloonTextChar"/>
+    <w:uiPriority w:val="99"/>
+    <w:semiHidden/>
+    <w:unhideWhenUsed/>
+    <w:rsid w:val="00026624"/>
+    <w:pPr>
+      <w:spacing w:after="0" w:line="240" w:lineRule="auto"/>
+    </w:pPr>
+    <w:rPr>
+      <w:rFonts w:ascii="Segoe UI" w:hAnsi="Segoe UI" w:cs="Segoe UI"/>
+      <w:sz w:val="18"/>
+      <w:szCs w:val="18"/>
+    </w:rPr>
+  </w:style>
+  <w:style w:type="character" w:customStyle="1" w:styleId="BalloonTextChar">
+    <w:name w:val="Balloon Text Char"/>
+    <w:basedOn w:val="DefaultParagraphFont"/>
+    <w:link w:val="BalloonText"/>
+    <w:uiPriority w:val="99"/>
+    <w:semiHidden/>
+    <w:rsid w:val="00026624"/>
+    <w:rPr>
+      <w:rFonts w:ascii="Segoe UI" w:hAnsi="Segoe UI" w:cs="Segoe UI"/>
+      <w:sz w:val="18"/>
+      <w:szCs w:val="18"/>
+    </w:rPr>
+  </w:style>
 </w:styles>
 </file>
 
@@ -3467,7 +3619,7 @@
 </file>
 
 <file path=customXml/itemProps2.xml><?xml version="1.0" encoding="utf-8"?>
-<ds:datastoreItem xmlns:ds="http://schemas.openxmlformats.org/officeDocument/2006/customXml" ds:itemID="{519F029E-3BDC-4264-AC9F-9A4D35545FD2}">
+<ds:datastoreItem xmlns:ds="http://schemas.openxmlformats.org/officeDocument/2006/customXml" ds:itemID="{FE85C6D0-CECD-423D-95CA-8835B680C9DE}">
   <ds:schemaRefs>
     <ds:schemaRef ds:uri="http://schemas.openxmlformats.org/officeDocument/2006/bibliography"/>
   </ds:schemaRefs>

</xml_diff>

<commit_message>
Feedback Netzer und Walch eingebaut
Projektantrag entsprechend angepasst.
Erklärung zur DA ergänzt
</commit_message>
<xml_diff>
--- a/Projektantrag/Projektantrag_TOMASI_POLLHEIMER_GABL.docx
+++ b/Projektantrag/Projektantrag_TOMASI_POLLHEIMER_GABL.docx
@@ -16,7 +16,7 @@
           <w:r>
             <w:rPr>
               <w:noProof/>
-              <w:lang w:val="en-GB" w:eastAsia="en-GB"/>
+              <w:lang w:eastAsia="de-AT"/>
             </w:rPr>
             <mc:AlternateContent>
               <mc:Choice Requires="wpg">
@@ -266,7 +266,7 @@
                   </wp:anchor>
                 </w:drawing>
               </mc:Choice>
-              <mc:Fallback xmlns:cx5="http://schemas.microsoft.com/office/drawing/2016/5/11/chartex" xmlns:cx4="http://schemas.microsoft.com/office/drawing/2016/5/10/chartex" xmlns:cx3="http://schemas.microsoft.com/office/drawing/2016/5/9/chartex">
+              <mc:Fallback xmlns:cx3="http://schemas.microsoft.com/office/drawing/2016/5/9/chartex" xmlns:cx4="http://schemas.microsoft.com/office/drawing/2016/5/10/chartex" xmlns:cx5="http://schemas.microsoft.com/office/drawing/2016/5/11/chartex">
                 <w:pict>
                   <v:group w14:anchorId="770C89DD" id="Gruppe 149" o:spid="_x0000_s1026" style="position:absolute;margin-left:0;margin-top:0;width:8in;height:95.7pt;z-index:251662336;mso-width-percent:941;mso-height-percent:121;mso-top-percent:23;mso-position-horizontal:center;mso-position-horizontal-relative:page;mso-position-vertical-relative:page;mso-width-percent:941;mso-height-percent:121;mso-top-percent:23" coordorigin="" coordsize="73152,12161" o:gfxdata="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">
                     <v:shape id="Rechteck 51" o:spid="_x0000_s1027" style="position:absolute;width:73152;height:11303;visibility:visible;mso-wrap-style:square;v-text-anchor:middle" coordsize="7312660,1129665" o:gfxdata="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" path="m,l7312660,r,1129665l3619500,733425,,1091565,,xe" fillcolor="#5b9bd5 [3204]" stroked="f" strokeweight="1pt">
@@ -288,7 +288,7 @@
     </w:sdt>
     <w:p>
       <w:pPr>
-        <w:pStyle w:val="berschrift1"/>
+        <w:pStyle w:val="Heading1"/>
       </w:pPr>
     </w:p>
     <w:p/>
@@ -298,7 +298,7 @@
       <w:r>
         <w:rPr>
           <w:noProof/>
-          <w:lang w:val="en-GB" w:eastAsia="en-GB"/>
+          <w:lang w:eastAsia="de-AT"/>
         </w:rPr>
         <w:drawing>
           <wp:anchor distT="0" distB="0" distL="114300" distR="114300" simplePos="0" relativeHeight="251667456" behindDoc="0" locked="0" layoutInCell="1" allowOverlap="1" wp14:anchorId="5E89FBB4" wp14:editId="6E8A03E0">
@@ -361,7 +361,7 @@
     <w:p/>
     <w:p>
       <w:pPr>
-        <w:pStyle w:val="Titel"/>
+        <w:pStyle w:val="Title"/>
       </w:pPr>
       <w:r>
         <w:t>Communicational</w:t>
@@ -369,15 +369,24 @@
     </w:p>
     <w:p>
       <w:pPr>
-        <w:pStyle w:val="Untertitel"/>
+        <w:pStyle w:val="Subtitle"/>
       </w:pPr>
       <w:r>
-        <w:t>Anpassung eines Ticketsystems für Systembetreuer und IT-Manager an den Schulen Tirols im Auftrag des Landesschulrates</w:t>
+        <w:t xml:space="preserve">Anpassung eines Ticketsystems für </w:t>
+      </w:r>
+      <w:r>
+        <w:rPr>
+          <w:color w:val="FF0000"/>
+        </w:rPr>
+        <w:t xml:space="preserve">Systembetreuer </w:t>
+      </w:r>
+      <w:r>
+        <w:t>und IT-Manager an den Schulen Tirols im Auftrag des Landesschulrates</w:t>
       </w:r>
     </w:p>
     <w:p>
       <w:pPr>
-        <w:pStyle w:val="Untertitel"/>
+        <w:pStyle w:val="Subtitle"/>
       </w:pPr>
       <w:r>
         <w:fldChar w:fldCharType="begin"/>
@@ -406,7 +415,7 @@
     <w:p/>
     <w:p>
       <w:pPr>
-        <w:pStyle w:val="Untertitel"/>
+        <w:pStyle w:val="Subtitle"/>
       </w:pPr>
       <w:r>
         <w:t>Peter Pollheimer</w:t>
@@ -414,7 +423,7 @@
     </w:p>
     <w:p>
       <w:pPr>
-        <w:pStyle w:val="Untertitel"/>
+        <w:pStyle w:val="Subtitle"/>
       </w:pPr>
       <w:r>
         <w:t>Jakob Tomasi</w:t>
@@ -422,7 +431,7 @@
     </w:p>
     <w:p>
       <w:pPr>
-        <w:pStyle w:val="Untertitel"/>
+        <w:pStyle w:val="Subtitle"/>
       </w:pPr>
       <w:r>
         <w:t>Elias Gabl</w:t>
@@ -453,7 +462,7 @@
       <w:sdtContent>
         <w:p>
           <w:pPr>
-            <w:pStyle w:val="Inhaltsverzeichnisberschrift"/>
+            <w:pStyle w:val="TOCHeading"/>
           </w:pPr>
           <w:r>
             <w:rPr>
@@ -464,7 +473,7 @@
         </w:p>
         <w:p>
           <w:pPr>
-            <w:pStyle w:val="Verzeichnis1"/>
+            <w:pStyle w:val="TOC1"/>
             <w:tabs>
               <w:tab w:val="right" w:leader="dot" w:pos="9062"/>
             </w:tabs>
@@ -543,7 +552,7 @@
         </w:p>
         <w:p>
           <w:pPr>
-            <w:pStyle w:val="Verzeichnis1"/>
+            <w:pStyle w:val="TOC1"/>
             <w:tabs>
               <w:tab w:val="right" w:leader="dot" w:pos="9062"/>
             </w:tabs>
@@ -613,7 +622,7 @@
         </w:p>
         <w:p>
           <w:pPr>
-            <w:pStyle w:val="Verzeichnis1"/>
+            <w:pStyle w:val="TOC1"/>
             <w:tabs>
               <w:tab w:val="right" w:leader="dot" w:pos="9062"/>
             </w:tabs>
@@ -683,7 +692,7 @@
         </w:p>
         <w:p>
           <w:pPr>
-            <w:pStyle w:val="Verzeichnis1"/>
+            <w:pStyle w:val="TOC1"/>
             <w:tabs>
               <w:tab w:val="right" w:leader="dot" w:pos="9062"/>
             </w:tabs>
@@ -754,7 +763,7 @@
         </w:p>
         <w:p>
           <w:pPr>
-            <w:pStyle w:val="Verzeichnis1"/>
+            <w:pStyle w:val="TOC1"/>
             <w:tabs>
               <w:tab w:val="right" w:leader="dot" w:pos="9062"/>
             </w:tabs>
@@ -824,7 +833,7 @@
         </w:p>
         <w:p>
           <w:pPr>
-            <w:pStyle w:val="Verzeichnis1"/>
+            <w:pStyle w:val="TOC1"/>
             <w:tabs>
               <w:tab w:val="right" w:leader="dot" w:pos="9062"/>
             </w:tabs>
@@ -894,7 +903,7 @@
         </w:p>
         <w:p>
           <w:pPr>
-            <w:pStyle w:val="Verzeichnis1"/>
+            <w:pStyle w:val="TOC1"/>
             <w:tabs>
               <w:tab w:val="right" w:leader="dot" w:pos="9062"/>
             </w:tabs>
@@ -964,7 +973,7 @@
         </w:p>
         <w:p>
           <w:pPr>
-            <w:pStyle w:val="Verzeichnis1"/>
+            <w:pStyle w:val="TOC1"/>
             <w:tabs>
               <w:tab w:val="right" w:leader="dot" w:pos="9062"/>
             </w:tabs>
@@ -1034,7 +1043,7 @@
         </w:p>
         <w:p>
           <w:pPr>
-            <w:pStyle w:val="Verzeichnis1"/>
+            <w:pStyle w:val="TOC1"/>
             <w:tabs>
               <w:tab w:val="right" w:leader="dot" w:pos="9062"/>
             </w:tabs>
@@ -1126,7 +1135,7 @@
     </w:p>
     <w:p>
       <w:pPr>
-        <w:pStyle w:val="berschrift1"/>
+        <w:pStyle w:val="Heading1"/>
       </w:pPr>
       <w:bookmarkStart w:id="0" w:name="_Toc462311394"/>
       <w:r>
@@ -1136,7 +1145,7 @@
     </w:p>
     <w:tbl>
       <w:tblPr>
-        <w:tblStyle w:val="Tabellenraster"/>
+        <w:tblStyle w:val="TableGrid"/>
         <w:tblW w:w="0" w:type="auto"/>
         <w:tblCellMar>
           <w:top w:w="113" w:type="dxa"/>
@@ -1338,7 +1347,7 @@
     <w:p/>
     <w:p>
       <w:pPr>
-        <w:pStyle w:val="berschrift1"/>
+        <w:pStyle w:val="Heading1"/>
       </w:pPr>
       <w:bookmarkStart w:id="1" w:name="_Toc462311395"/>
       <w:r>
@@ -1377,7 +1386,7 @@
     </w:p>
     <w:p>
       <w:pPr>
-        <w:pStyle w:val="berschrift1"/>
+        <w:pStyle w:val="Heading1"/>
       </w:pPr>
       <w:bookmarkStart w:id="2" w:name="_Toc462311401"/>
       <w:r>
@@ -1411,6 +1420,9 @@
         <w:t xml:space="preserve"> </w:t>
       </w:r>
       <w:r>
+        <w:t xml:space="preserve">FI </w:t>
+      </w:r>
+      <w:r>
         <w:t>Prof.</w:t>
       </w:r>
       <w:r>
@@ -1453,7 +1465,7 @@
     </w:p>
     <w:p>
       <w:pPr>
-        <w:pStyle w:val="berschrift1"/>
+        <w:pStyle w:val="Heading1"/>
       </w:pPr>
       <w:bookmarkStart w:id="3" w:name="_Toc462311402"/>
       <w:r>
@@ -1481,7 +1493,7 @@
     </w:p>
     <w:p>
       <w:pPr>
-        <w:pStyle w:val="berschrift1"/>
+        <w:pStyle w:val="Heading1"/>
       </w:pPr>
       <w:bookmarkStart w:id="4" w:name="_Toc462311396"/>
       <w:r>
@@ -1527,7 +1539,22 @@
         <w:t>. Die Benutzerschnittstelle ist derzeit nur</w:t>
       </w:r>
       <w:r>
-        <w:t xml:space="preserve"> auf die Benutzung mit großen Bildschirmen (PC oder Laptop) möglich. Sie kann sich nicht an kleinere Formate (Smartphone, etc.) anpassen.</w:t>
+        <w:t xml:space="preserve"> auf die Benutzung mit großen Bildschirmen (PC oder Laptop) </w:t>
+      </w:r>
+      <w:r>
+        <w:t>a</w:t>
+      </w:r>
+      <w:r>
+        <w:rPr>
+          <w:color w:val="FF0000"/>
+        </w:rPr>
+        <w:t>usgele</w:t>
+      </w:r>
+      <w:r>
+        <w:t>gt</w:t>
+      </w:r>
+      <w:r>
+        <w:t>. Sie kann sich nicht an kleinere Formate (Smartphone, etc.) anpassen.</w:t>
       </w:r>
       <w:r>
         <w:t xml:space="preserve"> </w:t>
@@ -1558,7 +1585,7 @@
     </w:p>
     <w:p>
       <w:pPr>
-        <w:pStyle w:val="berschrift1"/>
+        <w:pStyle w:val="Heading1"/>
         <w:rPr>
           <w:rFonts w:eastAsia="Times New Roman"/>
         </w:rPr>
@@ -1583,13 +1610,7 @@
         <w:t>durch den Projektpartner</w:t>
       </w:r>
       <w:r>
-        <w:t xml:space="preserve"> </w:t>
-      </w:r>
-      <w:r>
-        <w:t>zur Verfügung gestellt</w:t>
-      </w:r>
-      <w:r>
-        <w:t xml:space="preserve"> wird</w:t>
+        <w:t xml:space="preserve"> zur Verfügung gestellt wird</w:t>
       </w:r>
       <w:r>
         <w:t>.</w:t>
@@ -1664,13 +1685,31 @@
       </w:r>
       <w:r>
         <w:br/>
-        <w:t>Anpassung der Datenbank mit Fokus auf Erweiterbarkeit und Benutzung im S</w:t>
-      </w:r>
-      <w:r>
-        <w:t>chulu</w:t>
-      </w:r>
-      <w:r>
-        <w:t>mfeld mit Landesschulrat und Bildungsministerium</w:t>
+        <w:t xml:space="preserve">Anpassung der Datenbank mit Fokus auf </w:t>
+      </w:r>
+      <w:r>
+        <w:t xml:space="preserve">Erweiterbarkeit und </w:t>
+      </w:r>
+      <w:r>
+        <w:t xml:space="preserve">für die </w:t>
+      </w:r>
+      <w:r>
+        <w:rPr>
+          <w:color w:val="FF0000"/>
+        </w:rPr>
+        <w:t>Benutzung an Schulen</w:t>
+      </w:r>
+      <w:r>
+        <w:t xml:space="preserve">, im </w:t>
+      </w:r>
+      <w:r>
+        <w:t xml:space="preserve">Landesschulrat und </w:t>
+      </w:r>
+      <w:r>
+        <w:t xml:space="preserve">im </w:t>
+      </w:r>
+      <w:r>
+        <w:t>Bildungsministerium</w:t>
       </w:r>
       <w:r>
         <w:t xml:space="preserve">, da </w:t>
@@ -1681,7 +1720,10 @@
       </w:r>
       <w:proofErr w:type="spellEnd"/>
       <w:r>
-        <w:t xml:space="preserve"> für die Privatwirtschaft gedacht ist</w:t>
+        <w:t xml:space="preserve"> für die </w:t>
+      </w:r>
+      <w:r>
+        <w:t>Privatwirtschaft gedacht ist</w:t>
       </w:r>
       <w:r>
         <w:t xml:space="preserve">. Erstellung </w:t>
@@ -1695,7 +1737,7 @@
     </w:p>
     <w:p>
       <w:pPr>
-        <w:pStyle w:val="berschrift1"/>
+        <w:pStyle w:val="Heading1"/>
       </w:pPr>
       <w:bookmarkStart w:id="6" w:name="_Toc462311398"/>
       <w:r>
@@ -1786,7 +1828,7 @@
     </w:p>
     <w:p>
       <w:pPr>
-        <w:pStyle w:val="berschrift1"/>
+        <w:pStyle w:val="Heading1"/>
       </w:pPr>
       <w:bookmarkStart w:id="7" w:name="_Toc462311399"/>
       <w:r>
@@ -1849,7 +1891,7 @@
     </w:p>
     <w:p>
       <w:pPr>
-        <w:pStyle w:val="berschrift1"/>
+        <w:pStyle w:val="Heading1"/>
       </w:pPr>
       <w:bookmarkStart w:id="8" w:name="_Toc462311400"/>
       <w:r>
@@ -1888,7 +1930,25 @@
         <w:tab/>
       </w:r>
       <w:r>
-        <w:t>Erste Zwischenergebnisse können dem Auftraggeber vorgelegt werden</w:t>
+        <w:rPr>
+          <w:color w:val="FF0000"/>
+        </w:rPr>
+        <w:t>Die Grundfunktionen</w:t>
+      </w:r>
+      <w:r>
+        <w:rPr>
+          <w:color w:val="FF0000"/>
+        </w:rPr>
+        <w:t xml:space="preserve"> </w:t>
+      </w:r>
+      <w:r>
+        <w:t xml:space="preserve">können dem Auftraggeber </w:t>
+      </w:r>
+      <w:r>
+        <w:t>präsentiert</w:t>
+      </w:r>
+      <w:r>
+        <w:t xml:space="preserve"> werden</w:t>
       </w:r>
       <w:r>
         <w:t>.</w:t>
@@ -1898,18 +1958,18 @@
       </w:r>
       <w:r>
         <w:t>31. März 2017</w:t>
-      </w:r>
-      <w:r>
-        <w:br/>
-      </w:r>
-      <w:r>
-        <w:tab/>
-      </w:r>
-      <w:r>
-        <w:t>Ein funktionales User-Interface liegt vor.</w:t>
       </w:r>
       <w:bookmarkStart w:id="9" w:name="_GoBack"/>
       <w:bookmarkEnd w:id="9"/>
+      <w:r>
+        <w:br/>
+      </w:r>
+      <w:r>
+        <w:tab/>
+      </w:r>
+      <w:r>
+        <w:t>Ein funktionales User-Interface liegt vor.</w:t>
+      </w:r>
       <w:r>
         <w:br/>
       </w:r>
@@ -1981,12 +2041,12 @@
 <w:ftr xmlns:wpc="http://schemas.microsoft.com/office/word/2010/wordprocessingCanvas" xmlns:cx="http://schemas.microsoft.com/office/drawing/2014/chartex" xmlns:cx1="http://schemas.microsoft.com/office/drawing/2015/9/8/chartex" xmlns:cx2="http://schemas.microsoft.com/office/drawing/2015/10/21/chartex" xmlns:mc="http://schemas.openxmlformats.org/markup-compatibility/2006" xmlns:o="urn:schemas-microsoft-com:office:office" xmlns:r="http://schemas.openxmlformats.org/officeDocument/2006/relationships" xmlns:m="http://schemas.openxmlformats.org/officeDocument/2006/math" xmlns:v="urn:schemas-microsoft-com:vml" xmlns:wp14="http://schemas.microsoft.com/office/word/2010/wordprocessingDrawing" xmlns:wp="http://schemas.openxmlformats.org/drawingml/2006/wordprocessingDrawing" xmlns:w10="urn:schemas-microsoft-com:office:word" xmlns:w="http://schemas.openxmlformats.org/wordprocessingml/2006/main" xmlns:w14="http://schemas.microsoft.com/office/word/2010/wordml" xmlns:w15="http://schemas.microsoft.com/office/word/2012/wordml" xmlns:w16se="http://schemas.microsoft.com/office/word/2015/wordml/symex" xmlns:wpg="http://schemas.microsoft.com/office/word/2010/wordprocessingGroup" xmlns:wpi="http://schemas.microsoft.com/office/word/2010/wordprocessingInk" xmlns:wne="http://schemas.microsoft.com/office/word/2006/wordml" xmlns:wps="http://schemas.microsoft.com/office/word/2010/wordprocessingShape" mc:Ignorable="w14 w15 w16se wp14">
   <w:p>
     <w:pPr>
-      <w:pStyle w:val="Fuzeile"/>
+      <w:pStyle w:val="Footer"/>
     </w:pPr>
     <w:r>
       <w:rPr>
         <w:noProof/>
-        <w:lang w:val="en-GB" w:eastAsia="en-GB"/>
+        <w:lang w:eastAsia="de-AT"/>
       </w:rPr>
       <mc:AlternateContent>
         <mc:Choice Requires="wpg">
@@ -2137,7 +2197,7 @@
             </wp:anchor>
           </w:drawing>
         </mc:Choice>
-        <mc:Fallback xmlns:cx5="http://schemas.microsoft.com/office/drawing/2016/5/11/chartex" xmlns:cx4="http://schemas.microsoft.com/office/drawing/2016/5/10/chartex" xmlns:cx3="http://schemas.microsoft.com/office/drawing/2016/5/9/chartex">
+        <mc:Fallback xmlns:cx3="http://schemas.microsoft.com/office/drawing/2016/5/9/chartex" xmlns:cx4="http://schemas.microsoft.com/office/drawing/2016/5/10/chartex" xmlns:cx5="http://schemas.microsoft.com/office/drawing/2016/5/11/chartex">
           <w:pict>
             <v:group w14:anchorId="531FA18F" id="Gruppe 223" o:spid="_x0000_s1026" style="position:absolute;margin-left:0;margin-top:0;width:5.75pt;height:55.05pt;z-index:251660288;mso-height-percent:780;mso-position-horizontal:left;mso-position-horizontal-relative:right-margin-area;mso-position-vertical:bottom;mso-position-vertical-relative:page;mso-height-percent:780;mso-height-relative:bottom-margin-area" coordorigin="2820,4935" coordsize="120,1320" o:gfxdata="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">
               <v:shapetype id="_x0000_t32" coordsize="21600,21600" o:spt="32" o:oned="t" path="m,l21600,21600e" filled="f">
@@ -2156,7 +2216,7 @@
     <w:r>
       <w:rPr>
         <w:noProof/>
-        <w:lang w:val="en-GB" w:eastAsia="en-GB"/>
+        <w:lang w:eastAsia="de-AT"/>
       </w:rPr>
       <mc:AlternateContent>
         <mc:Choice Requires="wps">
@@ -2260,7 +2320,7 @@
             </wp:anchor>
           </w:drawing>
         </mc:Choice>
-        <mc:Fallback xmlns:cx5="http://schemas.microsoft.com/office/drawing/2016/5/11/chartex" xmlns:cx4="http://schemas.microsoft.com/office/drawing/2016/5/10/chartex" xmlns:cx3="http://schemas.microsoft.com/office/drawing/2016/5/9/chartex">
+        <mc:Fallback xmlns:cx3="http://schemas.microsoft.com/office/drawing/2016/5/9/chartex" xmlns:cx4="http://schemas.microsoft.com/office/drawing/2016/5/10/chartex" xmlns:cx5="http://schemas.microsoft.com/office/drawing/2016/5/11/chartex">
           <w:pict>
             <v:rect w14:anchorId="0770920E" id="Rechteck 451" o:spid="_x0000_s1026" style="position:absolute;margin-left:0;margin-top:0;width:467.65pt;height:58.3pt;z-index:251659264;visibility:visible;mso-wrap-style:square;mso-width-percent:1000;mso-height-percent:810;mso-wrap-distance-left:9pt;mso-wrap-distance-top:0;mso-wrap-distance-right:9pt;mso-wrap-distance-bottom:0;mso-position-horizontal:center;mso-position-horizontal-relative:margin;mso-position-vertical:bottom;mso-position-vertical-relative:page;mso-width-percent:1000;mso-height-percent:810;mso-width-relative:margin;mso-height-relative:bottom-margin-area;v-text-anchor:top" o:gfxdata="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" filled="f" stroked="f">
               <v:textbox inset=",0">
@@ -2925,15 +2985,15 @@
     <w:lsdException w:name="List Table 7 Colorful Accent 6" w:uiPriority="52"/>
     <w:lsdException w:name="Mention" w:semiHidden="1" w:unhideWhenUsed="1"/>
   </w:latentStyles>
-  <w:style w:type="paragraph" w:default="1" w:styleId="Standard">
+  <w:style w:type="paragraph" w:default="1" w:styleId="Normal">
     <w:name w:val="Normal"/>
     <w:qFormat/>
   </w:style>
-  <w:style w:type="paragraph" w:styleId="berschrift1">
+  <w:style w:type="paragraph" w:styleId="Heading1">
     <w:name w:val="heading 1"/>
-    <w:basedOn w:val="Standard"/>
-    <w:next w:val="Standard"/>
-    <w:link w:val="berschrift1Zchn"/>
+    <w:basedOn w:val="Normal"/>
+    <w:next w:val="Normal"/>
+    <w:link w:val="Heading1Char"/>
     <w:uiPriority w:val="9"/>
     <w:qFormat/>
     <w:rsid w:val="005D7492"/>
@@ -2950,11 +3010,11 @@
       <w:szCs w:val="32"/>
     </w:rPr>
   </w:style>
-  <w:style w:type="paragraph" w:styleId="berschrift2">
+  <w:style w:type="paragraph" w:styleId="Heading2">
     <w:name w:val="heading 2"/>
-    <w:basedOn w:val="Standard"/>
-    <w:next w:val="Standard"/>
-    <w:link w:val="berschrift2Zchn"/>
+    <w:basedOn w:val="Normal"/>
+    <w:next w:val="Normal"/>
+    <w:link w:val="Heading2Char"/>
     <w:uiPriority w:val="9"/>
     <w:unhideWhenUsed/>
     <w:qFormat/>
@@ -2972,13 +3032,13 @@
       <w:szCs w:val="26"/>
     </w:rPr>
   </w:style>
-  <w:style w:type="character" w:default="1" w:styleId="Absatz-Standardschriftart">
+  <w:style w:type="character" w:default="1" w:styleId="DefaultParagraphFont">
     <w:name w:val="Default Paragraph Font"/>
     <w:uiPriority w:val="1"/>
     <w:semiHidden/>
     <w:unhideWhenUsed/>
   </w:style>
-  <w:style w:type="table" w:default="1" w:styleId="NormaleTabelle">
+  <w:style w:type="table" w:default="1" w:styleId="TableNormal">
     <w:name w:val="Normal Table"/>
     <w:uiPriority w:val="99"/>
     <w:semiHidden/>
@@ -2993,15 +3053,15 @@
       </w:tblCellMar>
     </w:tblPr>
   </w:style>
-  <w:style w:type="numbering" w:default="1" w:styleId="KeineListe">
+  <w:style w:type="numbering" w:default="1" w:styleId="NoList">
     <w:name w:val="No List"/>
     <w:uiPriority w:val="99"/>
     <w:semiHidden/>
     <w:unhideWhenUsed/>
   </w:style>
-  <w:style w:type="paragraph" w:styleId="KeinLeerraum">
+  <w:style w:type="paragraph" w:styleId="NoSpacing">
     <w:name w:val="No Spacing"/>
-    <w:link w:val="KeinLeerraumZchn"/>
+    <w:link w:val="NoSpacingChar"/>
     <w:uiPriority w:val="1"/>
     <w:qFormat/>
     <w:rsid w:val="005D7492"/>
@@ -3013,10 +3073,10 @@
       <w:lang w:eastAsia="de-AT"/>
     </w:rPr>
   </w:style>
-  <w:style w:type="character" w:customStyle="1" w:styleId="KeinLeerraumZchn">
-    <w:name w:val="Kein Leerraum Zchn"/>
-    <w:basedOn w:val="Absatz-Standardschriftart"/>
-    <w:link w:val="KeinLeerraum"/>
+  <w:style w:type="character" w:customStyle="1" w:styleId="NoSpacingChar">
+    <w:name w:val="No Spacing Char"/>
+    <w:basedOn w:val="DefaultParagraphFont"/>
+    <w:link w:val="NoSpacing"/>
     <w:uiPriority w:val="1"/>
     <w:rsid w:val="005D7492"/>
     <w:rPr>
@@ -3024,9 +3084,9 @@
       <w:lang w:eastAsia="de-AT"/>
     </w:rPr>
   </w:style>
-  <w:style w:type="table" w:styleId="Tabellenraster">
+  <w:style w:type="table" w:styleId="TableGrid">
     <w:name w:val="Table Grid"/>
-    <w:basedOn w:val="NormaleTabelle"/>
+    <w:basedOn w:val="TableNormal"/>
     <w:uiPriority w:val="39"/>
     <w:rsid w:val="005D7492"/>
     <w:pPr>
@@ -3043,10 +3103,10 @@
       </w:tblBorders>
     </w:tblPr>
   </w:style>
-  <w:style w:type="character" w:customStyle="1" w:styleId="berschrift1Zchn">
-    <w:name w:val="Überschrift 1 Zchn"/>
-    <w:basedOn w:val="Absatz-Standardschriftart"/>
-    <w:link w:val="berschrift1"/>
+  <w:style w:type="character" w:customStyle="1" w:styleId="Heading1Char">
+    <w:name w:val="Heading 1 Char"/>
+    <w:basedOn w:val="DefaultParagraphFont"/>
+    <w:link w:val="Heading1"/>
     <w:uiPriority w:val="9"/>
     <w:rsid w:val="005D7492"/>
     <w:rPr>
@@ -3056,10 +3116,10 @@
       <w:szCs w:val="32"/>
     </w:rPr>
   </w:style>
-  <w:style w:type="paragraph" w:styleId="Kopfzeile">
+  <w:style w:type="paragraph" w:styleId="Header">
     <w:name w:val="header"/>
-    <w:basedOn w:val="Standard"/>
-    <w:link w:val="KopfzeileZchn"/>
+    <w:basedOn w:val="Normal"/>
+    <w:link w:val="HeaderChar"/>
     <w:uiPriority w:val="99"/>
     <w:unhideWhenUsed/>
     <w:rsid w:val="00AF1742"/>
@@ -3071,17 +3131,17 @@
       <w:spacing w:after="0" w:line="240" w:lineRule="auto"/>
     </w:pPr>
   </w:style>
-  <w:style w:type="character" w:customStyle="1" w:styleId="KopfzeileZchn">
-    <w:name w:val="Kopfzeile Zchn"/>
-    <w:basedOn w:val="Absatz-Standardschriftart"/>
-    <w:link w:val="Kopfzeile"/>
+  <w:style w:type="character" w:customStyle="1" w:styleId="HeaderChar">
+    <w:name w:val="Header Char"/>
+    <w:basedOn w:val="DefaultParagraphFont"/>
+    <w:link w:val="Header"/>
     <w:uiPriority w:val="99"/>
     <w:rsid w:val="00AF1742"/>
   </w:style>
-  <w:style w:type="paragraph" w:styleId="Fuzeile">
+  <w:style w:type="paragraph" w:styleId="Footer">
     <w:name w:val="footer"/>
-    <w:basedOn w:val="Standard"/>
-    <w:link w:val="FuzeileZchn"/>
+    <w:basedOn w:val="Normal"/>
+    <w:link w:val="FooterChar"/>
     <w:uiPriority w:val="99"/>
     <w:unhideWhenUsed/>
     <w:rsid w:val="00AF1742"/>
@@ -3093,17 +3153,17 @@
       <w:spacing w:after="0" w:line="240" w:lineRule="auto"/>
     </w:pPr>
   </w:style>
-  <w:style w:type="character" w:customStyle="1" w:styleId="FuzeileZchn">
-    <w:name w:val="Fußzeile Zchn"/>
-    <w:basedOn w:val="Absatz-Standardschriftart"/>
-    <w:link w:val="Fuzeile"/>
+  <w:style w:type="character" w:customStyle="1" w:styleId="FooterChar">
+    <w:name w:val="Footer Char"/>
+    <w:basedOn w:val="DefaultParagraphFont"/>
+    <w:link w:val="Footer"/>
     <w:uiPriority w:val="99"/>
     <w:rsid w:val="00AF1742"/>
   </w:style>
-  <w:style w:type="paragraph" w:styleId="Funotentext">
+  <w:style w:type="paragraph" w:styleId="FootnoteText">
     <w:name w:val="footnote text"/>
-    <w:basedOn w:val="Standard"/>
-    <w:link w:val="FunotentextZchn"/>
+    <w:basedOn w:val="Normal"/>
+    <w:link w:val="FootnoteTextChar"/>
     <w:uiPriority w:val="99"/>
     <w:semiHidden/>
     <w:unhideWhenUsed/>
@@ -3116,10 +3176,10 @@
       <w:szCs w:val="20"/>
     </w:rPr>
   </w:style>
-  <w:style w:type="character" w:customStyle="1" w:styleId="FunotentextZchn">
-    <w:name w:val="Fußnotentext Zchn"/>
-    <w:basedOn w:val="Absatz-Standardschriftart"/>
-    <w:link w:val="Funotentext"/>
+  <w:style w:type="character" w:customStyle="1" w:styleId="FootnoteTextChar">
+    <w:name w:val="Footnote Text Char"/>
+    <w:basedOn w:val="DefaultParagraphFont"/>
+    <w:link w:val="FootnoteText"/>
     <w:uiPriority w:val="99"/>
     <w:semiHidden/>
     <w:rsid w:val="005F05A0"/>
@@ -3128,9 +3188,9 @@
       <w:szCs w:val="20"/>
     </w:rPr>
   </w:style>
-  <w:style w:type="character" w:styleId="Funotenzeichen">
+  <w:style w:type="character" w:styleId="FootnoteReference">
     <w:name w:val="footnote reference"/>
-    <w:basedOn w:val="Absatz-Standardschriftart"/>
+    <w:basedOn w:val="DefaultParagraphFont"/>
     <w:uiPriority w:val="99"/>
     <w:semiHidden/>
     <w:unhideWhenUsed/>
@@ -3141,7 +3201,7 @@
   </w:style>
   <w:style w:type="character" w:styleId="Hyperlink">
     <w:name w:val="Hyperlink"/>
-    <w:basedOn w:val="Absatz-Standardschriftart"/>
+    <w:basedOn w:val="DefaultParagraphFont"/>
     <w:uiPriority w:val="99"/>
     <w:unhideWhenUsed/>
     <w:rsid w:val="005F05A0"/>
@@ -3150,9 +3210,9 @@
       <w:u w:val="single"/>
     </w:rPr>
   </w:style>
-  <w:style w:type="paragraph" w:styleId="StandardWeb">
+  <w:style w:type="paragraph" w:styleId="NormalWeb">
     <w:name w:val="Normal (Web)"/>
-    <w:basedOn w:val="Standard"/>
+    <w:basedOn w:val="Normal"/>
     <w:uiPriority w:val="99"/>
     <w:semiHidden/>
     <w:unhideWhenUsed/>
@@ -3167,9 +3227,9 @@
       <w:lang w:eastAsia="de-AT"/>
     </w:rPr>
   </w:style>
-  <w:style w:type="character" w:styleId="Fett">
+  <w:style w:type="character" w:styleId="Strong">
     <w:name w:val="Strong"/>
-    <w:basedOn w:val="Absatz-Standardschriftart"/>
+    <w:basedOn w:val="DefaultParagraphFont"/>
     <w:uiPriority w:val="22"/>
     <w:qFormat/>
     <w:rsid w:val="005F05A0"/>
@@ -3178,10 +3238,10 @@
       <w:bCs/>
     </w:rPr>
   </w:style>
-  <w:style w:type="paragraph" w:styleId="Endnotentext">
+  <w:style w:type="paragraph" w:styleId="EndnoteText">
     <w:name w:val="endnote text"/>
-    <w:basedOn w:val="Standard"/>
-    <w:link w:val="EndnotentextZchn"/>
+    <w:basedOn w:val="Normal"/>
+    <w:link w:val="EndnoteTextChar"/>
     <w:uiPriority w:val="99"/>
     <w:semiHidden/>
     <w:unhideWhenUsed/>
@@ -3194,10 +3254,10 @@
       <w:szCs w:val="20"/>
     </w:rPr>
   </w:style>
-  <w:style w:type="character" w:customStyle="1" w:styleId="EndnotentextZchn">
-    <w:name w:val="Endnotentext Zchn"/>
-    <w:basedOn w:val="Absatz-Standardschriftart"/>
-    <w:link w:val="Endnotentext"/>
+  <w:style w:type="character" w:customStyle="1" w:styleId="EndnoteTextChar">
+    <w:name w:val="Endnote Text Char"/>
+    <w:basedOn w:val="DefaultParagraphFont"/>
+    <w:link w:val="EndnoteText"/>
     <w:uiPriority w:val="99"/>
     <w:semiHidden/>
     <w:rsid w:val="005F05A0"/>
@@ -3206,9 +3266,9 @@
       <w:szCs w:val="20"/>
     </w:rPr>
   </w:style>
-  <w:style w:type="character" w:styleId="Endnotenzeichen">
+  <w:style w:type="character" w:styleId="EndnoteReference">
     <w:name w:val="endnote reference"/>
-    <w:basedOn w:val="Absatz-Standardschriftart"/>
+    <w:basedOn w:val="DefaultParagraphFont"/>
     <w:uiPriority w:val="99"/>
     <w:semiHidden/>
     <w:unhideWhenUsed/>
@@ -3217,11 +3277,11 @@
       <w:vertAlign w:val="superscript"/>
     </w:rPr>
   </w:style>
-  <w:style w:type="paragraph" w:styleId="Titel">
+  <w:style w:type="paragraph" w:styleId="Title">
     <w:name w:val="Title"/>
-    <w:basedOn w:val="Standard"/>
-    <w:next w:val="Standard"/>
-    <w:link w:val="TitelZchn"/>
+    <w:basedOn w:val="Normal"/>
+    <w:next w:val="Normal"/>
+    <w:link w:val="TitleChar"/>
     <w:uiPriority w:val="10"/>
     <w:qFormat/>
     <w:rsid w:val="00822681"/>
@@ -3239,10 +3299,10 @@
       <w:szCs w:val="56"/>
     </w:rPr>
   </w:style>
-  <w:style w:type="character" w:customStyle="1" w:styleId="TitelZchn">
-    <w:name w:val="Titel Zchn"/>
-    <w:basedOn w:val="Absatz-Standardschriftart"/>
-    <w:link w:val="Titel"/>
+  <w:style w:type="character" w:customStyle="1" w:styleId="TitleChar">
+    <w:name w:val="Title Char"/>
+    <w:basedOn w:val="DefaultParagraphFont"/>
+    <w:link w:val="Title"/>
     <w:uiPriority w:val="10"/>
     <w:rsid w:val="00822681"/>
     <w:rPr>
@@ -3254,11 +3314,11 @@
       <w:szCs w:val="56"/>
     </w:rPr>
   </w:style>
-  <w:style w:type="paragraph" w:styleId="Untertitel">
+  <w:style w:type="paragraph" w:styleId="Subtitle">
     <w:name w:val="Subtitle"/>
-    <w:basedOn w:val="Standard"/>
-    <w:next w:val="Standard"/>
-    <w:link w:val="UntertitelZchn"/>
+    <w:basedOn w:val="Normal"/>
+    <w:next w:val="Normal"/>
+    <w:link w:val="SubtitleChar"/>
     <w:uiPriority w:val="11"/>
     <w:qFormat/>
     <w:rsid w:val="00822681"/>
@@ -3275,10 +3335,10 @@
       <w:sz w:val="28"/>
     </w:rPr>
   </w:style>
-  <w:style w:type="character" w:customStyle="1" w:styleId="UntertitelZchn">
-    <w:name w:val="Untertitel Zchn"/>
-    <w:basedOn w:val="Absatz-Standardschriftart"/>
-    <w:link w:val="Untertitel"/>
+  <w:style w:type="character" w:customStyle="1" w:styleId="SubtitleChar">
+    <w:name w:val="Subtitle Char"/>
+    <w:basedOn w:val="DefaultParagraphFont"/>
+    <w:link w:val="Subtitle"/>
     <w:uiPriority w:val="11"/>
     <w:rsid w:val="00822681"/>
     <w:rPr>
@@ -3288,10 +3348,10 @@
       <w:sz w:val="28"/>
     </w:rPr>
   </w:style>
-  <w:style w:type="paragraph" w:styleId="Inhaltsverzeichnisberschrift">
+  <w:style w:type="paragraph" w:styleId="TOCHeading">
     <w:name w:val="TOC Heading"/>
-    <w:basedOn w:val="berschrift1"/>
-    <w:next w:val="Standard"/>
+    <w:basedOn w:val="Heading1"/>
+    <w:next w:val="Normal"/>
     <w:uiPriority w:val="39"/>
     <w:unhideWhenUsed/>
     <w:qFormat/>
@@ -3303,10 +3363,10 @@
       <w:lang w:eastAsia="de-AT"/>
     </w:rPr>
   </w:style>
-  <w:style w:type="paragraph" w:styleId="Verzeichnis1">
+  <w:style w:type="paragraph" w:styleId="TOC1">
     <w:name w:val="toc 1"/>
-    <w:basedOn w:val="Standard"/>
-    <w:next w:val="Standard"/>
+    <w:basedOn w:val="Normal"/>
+    <w:next w:val="Normal"/>
     <w:autoRedefine/>
     <w:uiPriority w:val="39"/>
     <w:unhideWhenUsed/>
@@ -3315,9 +3375,9 @@
       <w:spacing w:after="100"/>
     </w:pPr>
   </w:style>
-  <w:style w:type="paragraph" w:styleId="Listenabsatz">
+  <w:style w:type="paragraph" w:styleId="ListParagraph">
     <w:name w:val="List Paragraph"/>
-    <w:basedOn w:val="Standard"/>
+    <w:basedOn w:val="Normal"/>
     <w:uiPriority w:val="34"/>
     <w:qFormat/>
     <w:rsid w:val="006B2BC3"/>
@@ -3326,10 +3386,10 @@
       <w:contextualSpacing/>
     </w:pPr>
   </w:style>
-  <w:style w:type="character" w:customStyle="1" w:styleId="berschrift2Zchn">
-    <w:name w:val="Überschrift 2 Zchn"/>
-    <w:basedOn w:val="Absatz-Standardschriftart"/>
-    <w:link w:val="berschrift2"/>
+  <w:style w:type="character" w:customStyle="1" w:styleId="Heading2Char">
+    <w:name w:val="Heading 2 Char"/>
+    <w:basedOn w:val="DefaultParagraphFont"/>
+    <w:link w:val="Heading2"/>
     <w:uiPriority w:val="9"/>
     <w:rsid w:val="004B4102"/>
     <w:rPr>
@@ -3339,9 +3399,9 @@
       <w:szCs w:val="26"/>
     </w:rPr>
   </w:style>
-  <w:style w:type="character" w:styleId="Kommentarzeichen">
+  <w:style w:type="character" w:styleId="CommentReference">
     <w:name w:val="annotation reference"/>
-    <w:basedOn w:val="Absatz-Standardschriftart"/>
+    <w:basedOn w:val="DefaultParagraphFont"/>
     <w:uiPriority w:val="99"/>
     <w:semiHidden/>
     <w:unhideWhenUsed/>
@@ -3351,10 +3411,10 @@
       <w:szCs w:val="16"/>
     </w:rPr>
   </w:style>
-  <w:style w:type="paragraph" w:styleId="Kommentartext">
+  <w:style w:type="paragraph" w:styleId="CommentText">
     <w:name w:val="annotation text"/>
-    <w:basedOn w:val="Standard"/>
-    <w:link w:val="KommentartextZchn"/>
+    <w:basedOn w:val="Normal"/>
+    <w:link w:val="CommentTextChar"/>
     <w:uiPriority w:val="99"/>
     <w:semiHidden/>
     <w:unhideWhenUsed/>
@@ -3367,10 +3427,10 @@
       <w:szCs w:val="20"/>
     </w:rPr>
   </w:style>
-  <w:style w:type="character" w:customStyle="1" w:styleId="KommentartextZchn">
-    <w:name w:val="Kommentartext Zchn"/>
-    <w:basedOn w:val="Absatz-Standardschriftart"/>
-    <w:link w:val="Kommentartext"/>
+  <w:style w:type="character" w:customStyle="1" w:styleId="CommentTextChar">
+    <w:name w:val="Comment Text Char"/>
+    <w:basedOn w:val="DefaultParagraphFont"/>
+    <w:link w:val="CommentText"/>
     <w:uiPriority w:val="99"/>
     <w:semiHidden/>
     <w:rsid w:val="00026624"/>
@@ -3379,11 +3439,11 @@
       <w:szCs w:val="20"/>
     </w:rPr>
   </w:style>
-  <w:style w:type="paragraph" w:styleId="Kommentarthema">
+  <w:style w:type="paragraph" w:styleId="CommentSubject">
     <w:name w:val="annotation subject"/>
-    <w:basedOn w:val="Kommentartext"/>
-    <w:next w:val="Kommentartext"/>
-    <w:link w:val="KommentarthemaZchn"/>
+    <w:basedOn w:val="CommentText"/>
+    <w:next w:val="CommentText"/>
+    <w:link w:val="CommentSubjectChar"/>
     <w:uiPriority w:val="99"/>
     <w:semiHidden/>
     <w:unhideWhenUsed/>
@@ -3393,10 +3453,10 @@
       <w:bCs/>
     </w:rPr>
   </w:style>
-  <w:style w:type="character" w:customStyle="1" w:styleId="KommentarthemaZchn">
-    <w:name w:val="Kommentarthema Zchn"/>
-    <w:basedOn w:val="KommentartextZchn"/>
-    <w:link w:val="Kommentarthema"/>
+  <w:style w:type="character" w:customStyle="1" w:styleId="CommentSubjectChar">
+    <w:name w:val="Comment Subject Char"/>
+    <w:basedOn w:val="CommentTextChar"/>
+    <w:link w:val="CommentSubject"/>
     <w:uiPriority w:val="99"/>
     <w:semiHidden/>
     <w:rsid w:val="00026624"/>
@@ -3407,10 +3467,10 @@
       <w:szCs w:val="20"/>
     </w:rPr>
   </w:style>
-  <w:style w:type="paragraph" w:styleId="Sprechblasentext">
+  <w:style w:type="paragraph" w:styleId="BalloonText">
     <w:name w:val="Balloon Text"/>
-    <w:basedOn w:val="Standard"/>
-    <w:link w:val="SprechblasentextZchn"/>
+    <w:basedOn w:val="Normal"/>
+    <w:link w:val="BalloonTextChar"/>
     <w:uiPriority w:val="99"/>
     <w:semiHidden/>
     <w:unhideWhenUsed/>
@@ -3424,10 +3484,10 @@
       <w:szCs w:val="18"/>
     </w:rPr>
   </w:style>
-  <w:style w:type="character" w:customStyle="1" w:styleId="SprechblasentextZchn">
-    <w:name w:val="Sprechblasentext Zchn"/>
-    <w:basedOn w:val="Absatz-Standardschriftart"/>
-    <w:link w:val="Sprechblasentext"/>
+  <w:style w:type="character" w:customStyle="1" w:styleId="BalloonTextChar">
+    <w:name w:val="Balloon Text Char"/>
+    <w:basedOn w:val="DefaultParagraphFont"/>
+    <w:link w:val="BalloonText"/>
     <w:uiPriority w:val="99"/>
     <w:semiHidden/>
     <w:rsid w:val="00026624"/>
@@ -3727,7 +3787,7 @@
 </file>
 
 <file path=customXml/itemProps2.xml><?xml version="1.0" encoding="utf-8"?>
-<ds:datastoreItem xmlns:ds="http://schemas.openxmlformats.org/officeDocument/2006/customXml" ds:itemID="{A4370A9D-A002-42B7-B2AC-26BC2B38309F}">
+<ds:datastoreItem xmlns:ds="http://schemas.openxmlformats.org/officeDocument/2006/customXml" ds:itemID="{2FBF9097-FAB1-4BAA-B823-1BA0D3F49371}">
   <ds:schemaRefs>
     <ds:schemaRef ds:uri="http://schemas.openxmlformats.org/officeDocument/2006/bibliography"/>
   </ds:schemaRefs>

</xml_diff>